<commit_message>
Modifications to documents required for NCDC at delivery.
</commit_message>
<xml_diff>
--- a/docs/Fair and Open Use Statement_SSI.docx
+++ b/docs/Fair and Open Use Statement_SSI.docx
@@ -1,6 +1,6 @@
 
 <file path=word/document.xml><?xml version="1.0" encoding="utf-8"?>
-<w:document xmlns:wpc="http://schemas.microsoft.com/office/word/2010/wordprocessingCanvas" xmlns:mc="http://schemas.openxmlformats.org/markup-compatibility/2006" xmlns:o="urn:schemas-microsoft-com:office:office" xmlns:r="http://schemas.openxmlformats.org/officeDocument/2006/relationships" xmlns:m="http://schemas.openxmlformats.org/officeDocument/2006/math" xmlns:v="urn:schemas-microsoft-com:vml" xmlns:wp14="http://schemas.microsoft.com/office/word/2010/wordprocessingDrawing" xmlns:wp="http://schemas.openxmlformats.org/drawingml/2006/wordprocessingDrawing" xmlns:w10="urn:schemas-microsoft-com:office:word" xmlns:w="http://schemas.openxmlformats.org/wordprocessingml/2006/main" xmlns:w14="http://schemas.microsoft.com/office/word/2010/wordml" xmlns:wpg="http://schemas.microsoft.com/office/word/2010/wordprocessingGroup" xmlns:wpi="http://schemas.microsoft.com/office/word/2010/wordprocessingInk" xmlns:wne="http://schemas.microsoft.com/office/word/2006/wordml" xmlns:wps="http://schemas.microsoft.com/office/word/2010/wordprocessingShape" mc:Ignorable="w14 wp14">
+<w:document xmlns:wpc="http://schemas.microsoft.com/office/word/2010/wordprocessingCanvas" xmlns:mo="http://schemas.microsoft.com/office/mac/office/2008/main" xmlns:mc="http://schemas.openxmlformats.org/markup-compatibility/2006" xmlns:mv="urn:schemas-microsoft-com:mac:vml" xmlns:o="urn:schemas-microsoft-com:office:office" xmlns:r="http://schemas.openxmlformats.org/officeDocument/2006/relationships" xmlns:m="http://schemas.openxmlformats.org/officeDocument/2006/math" xmlns:v="urn:schemas-microsoft-com:vml" xmlns:wp14="http://schemas.microsoft.com/office/word/2010/wordprocessingDrawing" xmlns:wp="http://schemas.openxmlformats.org/drawingml/2006/wordprocessingDrawing" xmlns:w10="urn:schemas-microsoft-com:office:word" xmlns:w="http://schemas.openxmlformats.org/wordprocessingml/2006/main" xmlns:w14="http://schemas.microsoft.com/office/word/2010/wordml" xmlns:wpg="http://schemas.microsoft.com/office/word/2010/wordprocessingGroup" xmlns:wpi="http://schemas.microsoft.com/office/word/2010/wordprocessingInk" xmlns:wne="http://schemas.microsoft.com/office/word/2006/wordml" xmlns:wps="http://schemas.microsoft.com/office/word/2010/wordprocessingShape" mc:Ignorable="w14 wp14">
   <w:background w:color="FFFFFF"/>
   <w:body>
     <w:p>
@@ -118,49 +118,58 @@
         <w:rPr>
           <w:color w:val="FF0000"/>
         </w:rPr>
-        <w:t xml:space="preserve">Martin Claverie, </w:t>
-      </w:r>
-      <w:r>
-        <w:rPr>
-          <w:color w:val="FF0000"/>
-        </w:rPr>
-        <w:t>Eric Vermote and colleagues</w:t>
-      </w:r>
-      <w:r>
-        <w:rPr>
-          <w:color w:val="FF0000"/>
-          <w:highlight w:val="white"/>
-        </w:rPr>
-        <w:t xml:space="preserve"> at </w:t>
-      </w:r>
-      <w:r>
-        <w:rPr>
-          <w:color w:val="FF0000"/>
-          <w:highlight w:val="white"/>
-        </w:rPr>
-        <w:t>NASA</w:t>
-      </w:r>
-      <w:r>
-        <w:rPr>
-          <w:color w:val="auto"/>
-          <w:highlight w:val="white"/>
-        </w:rPr>
-        <w:t xml:space="preserve"> through </w:t>
-      </w:r>
-      <w:r>
-        <w:rPr>
-          <w:highlight w:val="white"/>
-        </w:rPr>
-        <w:t>support from NOAA's CDR Program.</w:t>
+        <w:t>Judith Lean at the Naval Research Laboratory (NRL) and Peter Pilewskie, Odele Coddington and colleagues at the University of Colorado Boulder’s Laboratory for Atmospheric and Space Physics (LASP)</w:t>
+      </w:r>
+      <w:r>
+        <w:rPr>
+          <w:color w:val="auto"/>
+        </w:rPr>
+        <w:t xml:space="preserve"> </w:t>
+      </w:r>
+      <w:r>
+        <w:rPr>
+          <w:color w:val="auto"/>
+          <w:highlight w:val="white"/>
+        </w:rPr>
+        <w:t xml:space="preserve">through </w:t>
+      </w:r>
+      <w:r>
+        <w:rPr>
+          <w:highlight w:val="white"/>
+        </w:rPr>
+        <w:t xml:space="preserve">support from NOAA's CDR Program </w:t>
+      </w:r>
+      <w:r>
+        <w:rPr>
+          <w:color w:val="FF0000"/>
+        </w:rPr>
+        <w:t>using the NRLSSI2 model</w:t>
+      </w:r>
+      <w:r>
+        <w:t>.</w:t>
       </w:r>
     </w:p>
     <w:p/>
     <w:p>
-      <w:r>
-        <w:rPr>
-          <w:highlight w:val="white"/>
-        </w:rPr>
-        <w:t xml:space="preserve">Literature Citation Example: </w:t>
+      <w:commentRangeStart w:id="0"/>
+      <w:r>
+        <w:rPr>
+          <w:highlight w:val="white"/>
+        </w:rPr>
+        <w:t>Lite</w:t>
+      </w:r>
+      <w:commentRangeEnd w:id="0"/>
+      <w:r>
+        <w:rPr>
+          <w:rStyle w:val="CommentReference"/>
+        </w:rPr>
+        <w:commentReference w:id="0"/>
+      </w:r>
+      <w:r>
+        <w:rPr>
+          <w:highlight w:val="white"/>
+        </w:rPr>
+        <w:t xml:space="preserve">rature Citation Example: </w:t>
       </w:r>
       <w:proofErr w:type="spellStart"/>
       <w:r>
@@ -272,21 +281,7 @@
         <w:rPr>
           <w:color w:val="FF0000"/>
         </w:rPr>
-        <w:t xml:space="preserve">, </w:t>
-      </w:r>
-      <w:proofErr w:type="gramStart"/>
-      <w:r>
-        <w:rPr>
-          <w:color w:val="FF0000"/>
-        </w:rPr>
-        <w:t>A</w:t>
-      </w:r>
-      <w:proofErr w:type="gramEnd"/>
-      <w:r>
-        <w:rPr>
-          <w:color w:val="FF0000"/>
-        </w:rPr>
-        <w:t xml:space="preserve">.: Generating a Long-term Land Data Record from the AVHRR and MODIS instruments. IEEE International Geoscience and Remote Sensing Symposium, </w:t>
+        <w:t xml:space="preserve">, A.: Generating a Long-term Land Data Record from the AVHRR and MODIS instruments. IEEE International Geoscience and Remote Sensing Symposium, </w:t>
       </w:r>
       <w:proofErr w:type="spellStart"/>
       <w:r>
@@ -318,7 +313,7 @@
       </w:r>
       <w:r>
         <w:rPr>
-          <w:color w:val="auto"/>
+          <w:color w:val="FF0000"/>
           <w:highlight w:val="white"/>
         </w:rPr>
         <w:t xml:space="preserve">: </w:t>
@@ -327,214 +322,176 @@
         <w:rPr>
           <w:color w:val="FF0000"/>
         </w:rPr>
-        <w:t xml:space="preserve">Martin Claverie, </w:t>
-      </w:r>
-      <w:r>
-        <w:rPr>
-          <w:color w:val="FF0000"/>
-        </w:rPr>
-        <w:t xml:space="preserve">Eric Vermote, Chris Justice, Ivan </w:t>
-      </w:r>
-      <w:proofErr w:type="spellStart"/>
-      <w:r>
-        <w:rPr>
-          <w:color w:val="FF0000"/>
-        </w:rPr>
-        <w:t>Csiszar</w:t>
-      </w:r>
-      <w:proofErr w:type="spellEnd"/>
-      <w:r>
-        <w:rPr>
-          <w:color w:val="FF0000"/>
-        </w:rPr>
-        <w:t xml:space="preserve">, Jeff </w:t>
-      </w:r>
-      <w:proofErr w:type="spellStart"/>
-      <w:r>
-        <w:rPr>
-          <w:color w:val="FF0000"/>
-        </w:rPr>
-        <w:t>Eidenshink</w:t>
-      </w:r>
-      <w:proofErr w:type="spellEnd"/>
-      <w:r>
-        <w:rPr>
-          <w:color w:val="FF0000"/>
+        <w:t xml:space="preserve">Odele Coddington, Judith Lean, </w:t>
+      </w:r>
+      <w:r>
+        <w:rPr>
+          <w:color w:val="FF0000"/>
+        </w:rPr>
+        <w:t xml:space="preserve">Doug Lindholm, </w:t>
+      </w:r>
+      <w:r>
+        <w:rPr>
+          <w:color w:val="FF0000"/>
+        </w:rPr>
+        <w:t>Peter Pil</w:t>
+      </w:r>
+      <w:r>
+        <w:rPr>
+          <w:color w:val="FF0000"/>
+        </w:rPr>
+        <w:t xml:space="preserve">ewskie, and </w:t>
+      </w:r>
+      <w:bookmarkStart w:id="1" w:name="_GoBack"/>
+      <w:bookmarkEnd w:id="1"/>
+      <w:r>
+        <w:rPr>
+          <w:color w:val="FF0000"/>
+        </w:rPr>
+        <w:t>Martin Snow</w:t>
+      </w:r>
+      <w:r>
+        <w:rPr>
+          <w:color w:val="auto"/>
+        </w:rPr>
+        <w:t xml:space="preserve"> </w:t>
+      </w:r>
+      <w:r>
+        <w:rPr>
+          <w:color w:val="auto"/>
+        </w:rPr>
+        <w:t xml:space="preserve">and </w:t>
+      </w:r>
+      <w:r>
+        <w:rPr>
+          <w:color w:val="auto"/>
+        </w:rPr>
+        <w:t xml:space="preserve">NOAA </w:t>
+      </w:r>
+      <w:r>
+        <w:rPr>
+          <w:color w:val="auto"/>
+        </w:rPr>
+        <w:t>CDR Program (2015</w:t>
+      </w:r>
+      <w:r>
+        <w:rPr>
+          <w:color w:val="auto"/>
+        </w:rPr>
+        <w:t xml:space="preserve">): NOAA Climate Data Record (CDR) of </w:t>
+      </w:r>
+      <w:r>
+        <w:rPr>
+          <w:color w:val="auto"/>
+          <w:highlight w:val="white"/>
+        </w:rPr>
+        <w:t xml:space="preserve">Solar </w:t>
+      </w:r>
+      <w:r>
+        <w:rPr>
+          <w:color w:val="auto"/>
+          <w:highlight w:val="white"/>
+        </w:rPr>
+        <w:t xml:space="preserve">Spectral </w:t>
+      </w:r>
+      <w:r>
+        <w:rPr>
+          <w:color w:val="auto"/>
+          <w:highlight w:val="white"/>
+        </w:rPr>
+        <w:t>Irradiance</w:t>
+      </w:r>
+      <w:r>
+        <w:rPr>
+          <w:color w:val="auto"/>
+          <w:highlight w:val="white"/>
+        </w:rPr>
+        <w:t xml:space="preserve"> (</w:t>
+      </w:r>
+      <w:r>
+        <w:rPr>
+          <w:color w:val="auto"/>
+          <w:highlight w:val="white"/>
+        </w:rPr>
+        <w:t>S</w:t>
+      </w:r>
+      <w:r>
+        <w:rPr>
+          <w:color w:val="auto"/>
+          <w:highlight w:val="white"/>
+        </w:rPr>
+        <w:t>SI</w:t>
+      </w:r>
+      <w:r>
+        <w:rPr>
+          <w:color w:val="auto"/>
+          <w:highlight w:val="white"/>
+        </w:rPr>
+        <w:t>)</w:t>
+      </w:r>
+      <w:r>
+        <w:rPr>
+          <w:color w:val="auto"/>
         </w:rPr>
         <w:t xml:space="preserve">, </w:t>
       </w:r>
-      <w:proofErr w:type="spellStart"/>
-      <w:r>
-        <w:rPr>
-          <w:color w:val="FF0000"/>
-        </w:rPr>
-        <w:t>Ranga</w:t>
-      </w:r>
-      <w:proofErr w:type="spellEnd"/>
+      <w:r>
+        <w:rPr>
+          <w:color w:val="auto"/>
+        </w:rPr>
+        <w:t xml:space="preserve">Version </w:t>
+      </w:r>
+      <w:r>
+        <w:rPr>
+          <w:color w:val="FF0000"/>
+        </w:rPr>
+        <w:t>1</w:t>
+      </w:r>
+      <w:r>
+        <w:rPr>
+          <w:color w:val="auto"/>
+        </w:rPr>
+        <w:t>.</w:t>
+      </w:r>
       <w:r>
         <w:rPr>
           <w:color w:val="FF0000"/>
         </w:rPr>
         <w:t xml:space="preserve"> </w:t>
       </w:r>
-      <w:proofErr w:type="spellStart"/>
-      <w:r>
-        <w:rPr>
-          <w:color w:val="FF0000"/>
-        </w:rPr>
-        <w:t>Myneni</w:t>
-      </w:r>
-      <w:proofErr w:type="spellEnd"/>
-      <w:r>
-        <w:rPr>
-          <w:color w:val="FF0000"/>
-        </w:rPr>
-        <w:t xml:space="preserve">, Frederic </w:t>
-      </w:r>
-      <w:proofErr w:type="spellStart"/>
-      <w:r>
-        <w:rPr>
-          <w:color w:val="FF0000"/>
-        </w:rPr>
-        <w:t>Baret</w:t>
-      </w:r>
-      <w:proofErr w:type="spellEnd"/>
-      <w:r>
-        <w:rPr>
-          <w:color w:val="FF0000"/>
-        </w:rPr>
-        <w:t xml:space="preserve">, Ed </w:t>
-      </w:r>
-      <w:proofErr w:type="spellStart"/>
-      <w:r>
-        <w:rPr>
-          <w:color w:val="FF0000"/>
-        </w:rPr>
-        <w:t>Masuoka</w:t>
-      </w:r>
-      <w:proofErr w:type="spellEnd"/>
-      <w:r>
-        <w:rPr>
-          <w:color w:val="FF0000"/>
-        </w:rPr>
-        <w:t xml:space="preserve">, Robert Wolfe </w:t>
-      </w:r>
-      <w:r>
-        <w:rPr>
-          <w:color w:val="auto"/>
-        </w:rPr>
-        <w:t xml:space="preserve">and </w:t>
-      </w:r>
-      <w:r>
-        <w:rPr>
-          <w:color w:val="auto"/>
-        </w:rPr>
-        <w:t xml:space="preserve">NOAA </w:t>
-      </w:r>
-      <w:r>
-        <w:rPr>
-          <w:color w:val="auto"/>
-        </w:rPr>
-        <w:t>CDR Program (2015</w:t>
-      </w:r>
-      <w:r>
-        <w:rPr>
-          <w:color w:val="auto"/>
-        </w:rPr>
-        <w:t xml:space="preserve">): NOAA Climate Data Record (CDR) of </w:t>
-      </w:r>
-      <w:r>
-        <w:rPr>
-          <w:color w:val="auto"/>
-          <w:highlight w:val="white"/>
-        </w:rPr>
-        <w:t xml:space="preserve">Solar </w:t>
-      </w:r>
-      <w:r>
-        <w:rPr>
-          <w:color w:val="auto"/>
-          <w:highlight w:val="white"/>
-        </w:rPr>
-        <w:t xml:space="preserve">Spectral </w:t>
-      </w:r>
-      <w:r>
-        <w:rPr>
-          <w:color w:val="auto"/>
-          <w:highlight w:val="white"/>
-        </w:rPr>
-        <w:t>Irradiance</w:t>
-      </w:r>
-      <w:r>
-        <w:rPr>
-          <w:color w:val="auto"/>
-          <w:highlight w:val="white"/>
-        </w:rPr>
-        <w:t xml:space="preserve"> (</w:t>
-      </w:r>
-      <w:r>
-        <w:rPr>
-          <w:color w:val="auto"/>
-          <w:highlight w:val="white"/>
-        </w:rPr>
-        <w:t>S</w:t>
-      </w:r>
-      <w:r>
-        <w:rPr>
-          <w:color w:val="auto"/>
-          <w:highlight w:val="white"/>
-        </w:rPr>
-        <w:t>SI</w:t>
-      </w:r>
-      <w:r>
-        <w:rPr>
-          <w:color w:val="auto"/>
-          <w:highlight w:val="white"/>
-        </w:rPr>
-        <w:t>)</w:t>
-      </w:r>
-      <w:r>
-        <w:rPr>
-          <w:color w:val="auto"/>
-        </w:rPr>
-        <w:t xml:space="preserve">, </w:t>
-      </w:r>
-      <w:r>
-        <w:rPr>
-          <w:color w:val="auto"/>
-        </w:rPr>
-        <w:t xml:space="preserve">Version </w:t>
-      </w:r>
-      <w:r>
-        <w:rPr>
-          <w:color w:val="FF0000"/>
-        </w:rPr>
-        <w:t>2</w:t>
-      </w:r>
-      <w:r>
-        <w:rPr>
-          <w:color w:val="FF0000"/>
-        </w:rPr>
-        <w:t xml:space="preserve">. </w:t>
-      </w:r>
-      <w:r>
-        <w:rPr>
-          <w:color w:val="auto"/>
-        </w:rPr>
-        <w:t xml:space="preserve">[indicate subset used]. NOAA National Climatic Data Center. </w:t>
+      <w:r>
+        <w:rPr>
+          <w:color w:val="auto"/>
+        </w:rPr>
+        <w:t>[</w:t>
       </w:r>
       <w:proofErr w:type="gramStart"/>
       <w:r>
         <w:rPr>
-          <w:color w:val="FF0000"/>
-        </w:rPr>
-        <w:t>doi:</w:t>
+          <w:color w:val="auto"/>
+        </w:rPr>
+        <w:t>indicate</w:t>
       </w:r>
       <w:proofErr w:type="gramEnd"/>
       <w:r>
         <w:rPr>
-          <w:color w:val="FF0000"/>
-        </w:rPr>
-        <w:t xml:space="preserve">10.7289/V5PZ56R6 </w:t>
+          <w:color w:val="auto"/>
+        </w:rPr>
+        <w:t xml:space="preserve"> subset used]. NOAA National Climatic Data Center. </w:t>
+      </w:r>
+      <w:proofErr w:type="gramStart"/>
+      <w:r>
+        <w:rPr>
+          <w:color w:val="FF0000"/>
+        </w:rPr>
+        <w:t>doi:10.7289</w:t>
+      </w:r>
+      <w:proofErr w:type="gramEnd"/>
+      <w:r>
+        <w:rPr>
+          <w:color w:val="FF0000"/>
+        </w:rPr>
+        <w:t xml:space="preserve">/V5PZ56R6 </w:t>
       </w:r>
       <w:r>
         <w:rPr>
@@ -548,8 +505,6 @@
         </w:rPr>
         <w:cr/>
       </w:r>
-      <w:bookmarkStart w:id="0" w:name="_GoBack"/>
-      <w:bookmarkEnd w:id="0"/>
     </w:p>
     <w:p/>
     <w:p/>
@@ -580,7 +535,6 @@
           <w:color w:val="222222"/>
           <w:highlight w:val="white"/>
         </w:rPr>
-        <w:lastRenderedPageBreak/>
         <w:t>The software used to produce the CDRs may or may not be Government owned, and is outside of the scope of the Open Data policies, so permissions to re-use or modify the CDR production software should be sought from the software’s copyright owner identified within its source code.</w:t>
       </w:r>
     </w:p>
@@ -666,7 +620,7 @@
         </w:rPr>
         <w:t xml:space="preserve">[1]  On Being a Scientist: A Guide to Responsible Conduct in Research: 3rd Edition (2009), Committee on Science, Engineering, and Public Policy, National Academy of Sciences, National Academy of Engineering, and Institute of Medicine, 82 pages, ISBN-10: 0-309-11970-7.  Available for download at: </w:t>
       </w:r>
-      <w:hyperlink r:id="rId6">
+      <w:hyperlink r:id="rId7">
         <w:r>
           <w:rPr>
             <w:color w:val="222222"/>
@@ -862,7 +816,7 @@
       </w:r>
     </w:p>
     <w:p>
-      <w:hyperlink r:id="rId7">
+      <w:hyperlink r:id="rId8">
         <w:r>
           <w:rPr>
             <w:sz w:val="20"/>
@@ -878,7 +832,7 @@
             <w:highlight w:val="white"/>
             <w:u w:val="single"/>
           </w:rPr>
-          <w:t>readable-</w:t>
+          <w:t>readable</w:t>
         </w:r>
         <w:proofErr w:type="gramEnd"/>
         <w:r>
@@ -887,7 +841,7 @@
             <w:highlight w:val="white"/>
             <w:u w:val="single"/>
           </w:rPr>
-          <w:t>new-default-government-</w:t>
+          <w:t>-new-default-government-</w:t>
         </w:r>
       </w:hyperlink>
     </w:p>
@@ -910,7 +864,7 @@
         <w:t xml:space="preserve">]  </w:t>
       </w:r>
       <w:proofErr w:type="gramEnd"/>
-      <w:hyperlink r:id="rId8">
+      <w:hyperlink r:id="rId9">
         <w:r>
           <w:rPr>
             <w:color w:val="222222"/>
@@ -935,6 +889,27 @@
     </w:sectPr>
   </w:body>
 </w:document>
+</file>
+
+<file path=word/comments.xml><?xml version="1.0" encoding="utf-8"?>
+<w:comments xmlns:wpc="http://schemas.microsoft.com/office/word/2010/wordprocessingCanvas" xmlns:mo="http://schemas.microsoft.com/office/mac/office/2008/main" xmlns:mc="http://schemas.openxmlformats.org/markup-compatibility/2006" xmlns:mv="urn:schemas-microsoft-com:mac:vml" xmlns:o="urn:schemas-microsoft-com:office:office" xmlns:r="http://schemas.openxmlformats.org/officeDocument/2006/relationships" xmlns:m="http://schemas.openxmlformats.org/officeDocument/2006/math" xmlns:v="urn:schemas-microsoft-com:vml" xmlns:wp14="http://schemas.microsoft.com/office/word/2010/wordprocessingDrawing" xmlns:wp="http://schemas.openxmlformats.org/drawingml/2006/wordprocessingDrawing" xmlns:w10="urn:schemas-microsoft-com:office:word" xmlns:w="http://schemas.openxmlformats.org/wordprocessingml/2006/main" xmlns:w14="http://schemas.microsoft.com/office/word/2010/wordml" xmlns:wpg="http://schemas.microsoft.com/office/word/2010/wordprocessingGroup" xmlns:wpi="http://schemas.microsoft.com/office/word/2010/wordprocessingInk" xmlns:wne="http://schemas.microsoft.com/office/word/2006/wordml" xmlns:wps="http://schemas.microsoft.com/office/word/2010/wordprocessingShape" mc:Ignorable="w14 wp14">
+  <w:comment w:id="0" w:author="Odele Coddington" w:date="2014-12-11T15:25:00Z" w:initials="OC">
+    <w:p>
+      <w:pPr>
+        <w:pStyle w:val="CommentText"/>
+      </w:pPr>
+      <w:r>
+        <w:rPr>
+          <w:rStyle w:val="CommentReference"/>
+        </w:rPr>
+        <w:annotationRef/>
+      </w:r>
+      <w:r>
+        <w:t>Judith, put one of your published papers here?</w:t>
+      </w:r>
+    </w:p>
+  </w:comment>
+</w:comments>
 </file>
 
 <file path=word/people.xml><?xml version="1.0" encoding="utf-8"?>
@@ -962,7 +937,7 @@
       </w:pPr>
     </w:pPrDefault>
   </w:docDefaults>
-  <w:latentStyles w:defLockedState="0" w:defUIPriority="99" w:defSemiHidden="1" w:defUnhideWhenUsed="1" w:defQFormat="0" w:count="267">
+  <w:latentStyles w:defLockedState="0" w:defUIPriority="99" w:defSemiHidden="1" w:defUnhideWhenUsed="1" w:defQFormat="0" w:count="276">
     <w:lsdException w:name="Normal" w:semiHidden="0" w:uiPriority="0" w:unhideWhenUsed="0" w:qFormat="1"/>
     <w:lsdException w:name="heading 1" w:semiHidden="0" w:uiPriority="9" w:unhideWhenUsed="0" w:qFormat="1"/>
     <w:lsdException w:name="heading 2" w:uiPriority="9" w:qFormat="1"/>
@@ -1263,11 +1238,111 @@
       <w:sz w:val="26"/>
     </w:rPr>
   </w:style>
+  <w:style w:type="character" w:styleId="CommentReference">
+    <w:name w:val="annotation reference"/>
+    <w:basedOn w:val="DefaultParagraphFont"/>
+    <w:uiPriority w:val="99"/>
+    <w:semiHidden/>
+    <w:unhideWhenUsed/>
+    <w:rsid w:val="00A668E1"/>
+    <w:rPr>
+      <w:sz w:val="18"/>
+      <w:szCs w:val="18"/>
+    </w:rPr>
+  </w:style>
+  <w:style w:type="paragraph" w:styleId="CommentText">
+    <w:name w:val="annotation text"/>
+    <w:basedOn w:val="Normal"/>
+    <w:link w:val="CommentTextChar"/>
+    <w:uiPriority w:val="99"/>
+    <w:semiHidden/>
+    <w:unhideWhenUsed/>
+    <w:rsid w:val="00A668E1"/>
+    <w:pPr>
+      <w:spacing w:line="240" w:lineRule="auto"/>
+    </w:pPr>
+    <w:rPr>
+      <w:sz w:val="24"/>
+      <w:szCs w:val="24"/>
+    </w:rPr>
+  </w:style>
+  <w:style w:type="character" w:customStyle="1" w:styleId="CommentTextChar">
+    <w:name w:val="Comment Text Char"/>
+    <w:basedOn w:val="DefaultParagraphFont"/>
+    <w:link w:val="CommentText"/>
+    <w:uiPriority w:val="99"/>
+    <w:semiHidden/>
+    <w:rsid w:val="00A668E1"/>
+    <w:rPr>
+      <w:sz w:val="24"/>
+      <w:szCs w:val="24"/>
+    </w:rPr>
+  </w:style>
+  <w:style w:type="paragraph" w:styleId="CommentSubject">
+    <w:name w:val="annotation subject"/>
+    <w:basedOn w:val="CommentText"/>
+    <w:next w:val="CommentText"/>
+    <w:link w:val="CommentSubjectChar"/>
+    <w:uiPriority w:val="99"/>
+    <w:semiHidden/>
+    <w:unhideWhenUsed/>
+    <w:rsid w:val="00A668E1"/>
+    <w:rPr>
+      <w:b/>
+      <w:bCs/>
+      <w:sz w:val="20"/>
+      <w:szCs w:val="20"/>
+    </w:rPr>
+  </w:style>
+  <w:style w:type="character" w:customStyle="1" w:styleId="CommentSubjectChar">
+    <w:name w:val="Comment Subject Char"/>
+    <w:basedOn w:val="CommentTextChar"/>
+    <w:link w:val="CommentSubject"/>
+    <w:uiPriority w:val="99"/>
+    <w:semiHidden/>
+    <w:rsid w:val="00A668E1"/>
+    <w:rPr>
+      <w:b/>
+      <w:bCs/>
+      <w:sz w:val="20"/>
+      <w:szCs w:val="24"/>
+    </w:rPr>
+  </w:style>
+  <w:style w:type="paragraph" w:styleId="BalloonText">
+    <w:name w:val="Balloon Text"/>
+    <w:basedOn w:val="Normal"/>
+    <w:link w:val="BalloonTextChar"/>
+    <w:uiPriority w:val="99"/>
+    <w:semiHidden/>
+    <w:unhideWhenUsed/>
+    <w:rsid w:val="00A668E1"/>
+    <w:pPr>
+      <w:spacing w:line="240" w:lineRule="auto"/>
+    </w:pPr>
+    <w:rPr>
+      <w:rFonts w:ascii="Lucida Grande" w:hAnsi="Lucida Grande" w:cs="Lucida Grande"/>
+      <w:sz w:val="18"/>
+      <w:szCs w:val="18"/>
+    </w:rPr>
+  </w:style>
+  <w:style w:type="character" w:customStyle="1" w:styleId="BalloonTextChar">
+    <w:name w:val="Balloon Text Char"/>
+    <w:basedOn w:val="DefaultParagraphFont"/>
+    <w:link w:val="BalloonText"/>
+    <w:uiPriority w:val="99"/>
+    <w:semiHidden/>
+    <w:rsid w:val="00A668E1"/>
+    <w:rPr>
+      <w:rFonts w:ascii="Lucida Grande" w:hAnsi="Lucida Grande" w:cs="Lucida Grande"/>
+      <w:sz w:val="18"/>
+      <w:szCs w:val="18"/>
+    </w:rPr>
+  </w:style>
 </w:styles>
 </file>
 
 <file path=word/stylesWithEffects.xml><?xml version="1.0" encoding="utf-8"?>
-<w:styles xmlns:wpc="http://schemas.microsoft.com/office/word/2010/wordprocessingCanvas" xmlns:mc="http://schemas.openxmlformats.org/markup-compatibility/2006" xmlns:o="urn:schemas-microsoft-com:office:office" xmlns:r="http://schemas.openxmlformats.org/officeDocument/2006/relationships" xmlns:m="http://schemas.openxmlformats.org/officeDocument/2006/math" xmlns:v="urn:schemas-microsoft-com:vml" xmlns:wp14="http://schemas.microsoft.com/office/word/2010/wordprocessingDrawing" xmlns:wp="http://schemas.openxmlformats.org/drawingml/2006/wordprocessingDrawing" xmlns:w10="urn:schemas-microsoft-com:office:word" xmlns:w="http://schemas.openxmlformats.org/wordprocessingml/2006/main" xmlns:w14="http://schemas.microsoft.com/office/word/2010/wordml" xmlns:wpg="http://schemas.microsoft.com/office/word/2010/wordprocessingGroup" xmlns:wpi="http://schemas.microsoft.com/office/word/2010/wordprocessingInk" xmlns:wne="http://schemas.microsoft.com/office/word/2006/wordml" xmlns:wps="http://schemas.microsoft.com/office/word/2010/wordprocessingShape" mc:Ignorable="w14 wp14">
+<w:styles xmlns:wpc="http://schemas.microsoft.com/office/word/2010/wordprocessingCanvas" xmlns:mo="http://schemas.microsoft.com/office/mac/office/2008/main" xmlns:mc="http://schemas.openxmlformats.org/markup-compatibility/2006" xmlns:mv="urn:schemas-microsoft-com:mac:vml" xmlns:o="urn:schemas-microsoft-com:office:office" xmlns:r="http://schemas.openxmlformats.org/officeDocument/2006/relationships" xmlns:m="http://schemas.openxmlformats.org/officeDocument/2006/math" xmlns:v="urn:schemas-microsoft-com:vml" xmlns:wp14="http://schemas.microsoft.com/office/word/2010/wordprocessingDrawing" xmlns:wp="http://schemas.openxmlformats.org/drawingml/2006/wordprocessingDrawing" xmlns:w10="urn:schemas-microsoft-com:office:word" xmlns:w="http://schemas.openxmlformats.org/wordprocessingml/2006/main" xmlns:w14="http://schemas.microsoft.com/office/word/2010/wordml" xmlns:wpg="http://schemas.microsoft.com/office/word/2010/wordprocessingGroup" xmlns:wpi="http://schemas.microsoft.com/office/word/2010/wordprocessingInk" xmlns:wne="http://schemas.microsoft.com/office/word/2006/wordml" xmlns:wps="http://schemas.microsoft.com/office/word/2010/wordprocessingShape" mc:Ignorable="w14 wp14">
   <w:docDefaults>
     <w:rPrDefault>
       <w:rPr>
@@ -1283,7 +1358,7 @@
       </w:pPr>
     </w:pPrDefault>
   </w:docDefaults>
-  <w:latentStyles w:defLockedState="0" w:defUIPriority="99" w:defSemiHidden="1" w:defUnhideWhenUsed="1" w:defQFormat="0" w:count="267">
+  <w:latentStyles w:defLockedState="0" w:defUIPriority="99" w:defSemiHidden="1" w:defUnhideWhenUsed="1" w:defQFormat="0" w:count="276">
     <w:lsdException w:name="Normal" w:semiHidden="0" w:uiPriority="0" w:unhideWhenUsed="0" w:qFormat="1"/>
     <w:lsdException w:name="heading 1" w:semiHidden="0" w:uiPriority="9" w:unhideWhenUsed="0" w:qFormat="1"/>
     <w:lsdException w:name="heading 2" w:uiPriority="9" w:qFormat="1"/>
@@ -1582,6 +1657,106 @@
       <w:i/>
       <w:color w:val="666666"/>
       <w:sz w:val="26"/>
+    </w:rPr>
+  </w:style>
+  <w:style w:type="character" w:styleId="CommentReference">
+    <w:name w:val="annotation reference"/>
+    <w:basedOn w:val="DefaultParagraphFont"/>
+    <w:uiPriority w:val="99"/>
+    <w:semiHidden/>
+    <w:unhideWhenUsed/>
+    <w:rsid w:val="00A668E1"/>
+    <w:rPr>
+      <w:sz w:val="18"/>
+      <w:szCs w:val="18"/>
+    </w:rPr>
+  </w:style>
+  <w:style w:type="paragraph" w:styleId="CommentText">
+    <w:name w:val="annotation text"/>
+    <w:basedOn w:val="Normal"/>
+    <w:link w:val="CommentTextChar"/>
+    <w:uiPriority w:val="99"/>
+    <w:semiHidden/>
+    <w:unhideWhenUsed/>
+    <w:rsid w:val="00A668E1"/>
+    <w:pPr>
+      <w:spacing w:line="240" w:lineRule="auto"/>
+    </w:pPr>
+    <w:rPr>
+      <w:sz w:val="24"/>
+      <w:szCs w:val="24"/>
+    </w:rPr>
+  </w:style>
+  <w:style w:type="character" w:customStyle="1" w:styleId="CommentTextChar">
+    <w:name w:val="Comment Text Char"/>
+    <w:basedOn w:val="DefaultParagraphFont"/>
+    <w:link w:val="CommentText"/>
+    <w:uiPriority w:val="99"/>
+    <w:semiHidden/>
+    <w:rsid w:val="00A668E1"/>
+    <w:rPr>
+      <w:sz w:val="24"/>
+      <w:szCs w:val="24"/>
+    </w:rPr>
+  </w:style>
+  <w:style w:type="paragraph" w:styleId="CommentSubject">
+    <w:name w:val="annotation subject"/>
+    <w:basedOn w:val="CommentText"/>
+    <w:next w:val="CommentText"/>
+    <w:link w:val="CommentSubjectChar"/>
+    <w:uiPriority w:val="99"/>
+    <w:semiHidden/>
+    <w:unhideWhenUsed/>
+    <w:rsid w:val="00A668E1"/>
+    <w:rPr>
+      <w:b/>
+      <w:bCs/>
+      <w:sz w:val="20"/>
+      <w:szCs w:val="20"/>
+    </w:rPr>
+  </w:style>
+  <w:style w:type="character" w:customStyle="1" w:styleId="CommentSubjectChar">
+    <w:name w:val="Comment Subject Char"/>
+    <w:basedOn w:val="CommentTextChar"/>
+    <w:link w:val="CommentSubject"/>
+    <w:uiPriority w:val="99"/>
+    <w:semiHidden/>
+    <w:rsid w:val="00A668E1"/>
+    <w:rPr>
+      <w:b/>
+      <w:bCs/>
+      <w:sz w:val="20"/>
+      <w:szCs w:val="24"/>
+    </w:rPr>
+  </w:style>
+  <w:style w:type="paragraph" w:styleId="BalloonText">
+    <w:name w:val="Balloon Text"/>
+    <w:basedOn w:val="Normal"/>
+    <w:link w:val="BalloonTextChar"/>
+    <w:uiPriority w:val="99"/>
+    <w:semiHidden/>
+    <w:unhideWhenUsed/>
+    <w:rsid w:val="00A668E1"/>
+    <w:pPr>
+      <w:spacing w:line="240" w:lineRule="auto"/>
+    </w:pPr>
+    <w:rPr>
+      <w:rFonts w:ascii="Lucida Grande" w:hAnsi="Lucida Grande" w:cs="Lucida Grande"/>
+      <w:sz w:val="18"/>
+      <w:szCs w:val="18"/>
+    </w:rPr>
+  </w:style>
+  <w:style w:type="character" w:customStyle="1" w:styleId="BalloonTextChar">
+    <w:name w:val="Balloon Text Char"/>
+    <w:basedOn w:val="DefaultParagraphFont"/>
+    <w:link w:val="BalloonText"/>
+    <w:uiPriority w:val="99"/>
+    <w:semiHidden/>
+    <w:rsid w:val="00A668E1"/>
+    <w:rPr>
+      <w:rFonts w:ascii="Lucida Grande" w:hAnsi="Lucida Grande" w:cs="Lucida Grande"/>
+      <w:sz w:val="18"/>
+      <w:szCs w:val="18"/>
     </w:rPr>
   </w:style>
 </w:styles>

</xml_diff>

<commit_message>
adding back to git
</commit_message>
<xml_diff>
--- a/docs/Fair and Open Use Statement_SSI.docx
+++ b/docs/Fair and Open Use Statement_SSI.docx
@@ -31,7 +31,35 @@
           <w:color w:val="222222"/>
           <w:highlight w:val="white"/>
         </w:rPr>
-        <w:t xml:space="preserve">The National Academy of Sciences has issued guidance for credit allocation in scientific work [1].  The CDR Program urges anyone using a NOAA CDR to honor this guidance by properly recognizing the CDR scientist and CDR Program following the acknowledgement and citation examples below.  In cases where a NOAA CDR becomes a fundamental part of a study, publication, presentation or proposal, the CDR Program encourages users to offer co-authorship status to the original CDR developers.  If the data are used we encourage the use of the data citation to ensure data provenance and attribution </w:t>
+        <w:t>The National Academy of Sciences has issued guidance for credit allocation in scientific work [1].  The CDR Program urges anyone using a NOAA CDR to honor this guidance by properly recognizing the CDR scientist</w:t>
+      </w:r>
+      <w:r>
+        <w:rPr>
+          <w:color w:val="222222"/>
+          <w:highlight w:val="white"/>
+        </w:rPr>
+        <w:t>s</w:t>
+      </w:r>
+      <w:r>
+        <w:rPr>
+          <w:color w:val="222222"/>
+          <w:highlight w:val="white"/>
+        </w:rPr>
+        <w:t xml:space="preserve"> and </w:t>
+      </w:r>
+      <w:r>
+        <w:rPr>
+          <w:color w:val="222222"/>
+          <w:highlight w:val="white"/>
+        </w:rPr>
+        <w:t xml:space="preserve">the </w:t>
+      </w:r>
+      <w:r>
+        <w:rPr>
+          <w:color w:val="222222"/>
+          <w:highlight w:val="white"/>
+        </w:rPr>
+        <w:t xml:space="preserve">CDR Program following the acknowledgement and citation examples below.  In cases where a NOAA CDR becomes a fundamental part of a study, publication, presentation or proposal, the CDR Program encourages users to offer co-authorship status to the original CDR developers.  If the data are used we encourage the use of the data citation to ensure data provenance and attribution </w:t>
       </w:r>
       <w:r>
         <w:rPr>
@@ -112,22 +140,82 @@
           <w:color w:val="auto"/>
           <w:highlight w:val="white"/>
         </w:rPr>
-        <w:t xml:space="preserve">).  This CDR was originally developed by </w:t>
-      </w:r>
-      <w:r>
-        <w:rPr>
-          <w:color w:val="FF0000"/>
-        </w:rPr>
-        <w:t>Judith Lean at the Naval Research Laboratory (NRL) and Peter Pilewskie, Odele Coddington and colleagues at the University of Colorado Boulder’s Laboratory for Atmospheric and Space Physics (LASP)</w:t>
-      </w:r>
-      <w:r>
-        <w:rPr>
-          <w:color w:val="auto"/>
+        <w:t xml:space="preserve">).  This CDR was developed by </w:t>
+      </w:r>
+      <w:r>
+        <w:rPr>
+          <w:color w:val="FF0000"/>
+        </w:rPr>
+        <w:t xml:space="preserve">Judith Lean at the Naval Research Laboratory (NRL) and </w:t>
+      </w:r>
+      <w:r>
+        <w:rPr>
+          <w:color w:val="FF0000"/>
+        </w:rPr>
+        <w:t xml:space="preserve">Odele Coddington, </w:t>
+      </w:r>
+      <w:r>
+        <w:rPr>
+          <w:color w:val="FF0000"/>
+        </w:rPr>
+        <w:t xml:space="preserve">and </w:t>
+      </w:r>
+      <w:r>
+        <w:rPr>
+          <w:color w:val="FF0000"/>
+        </w:rPr>
+        <w:t>Doug Lindholm</w:t>
+      </w:r>
+      <w:r>
+        <w:rPr>
+          <w:color w:val="FF0000"/>
         </w:rPr>
         <w:t xml:space="preserve"> </w:t>
       </w:r>
       <w:r>
         <w:rPr>
+          <w:color w:val="FF0000"/>
+        </w:rPr>
+        <w:t>at the University of Colorado Boulder’s Laboratory for Atmospheric and Space Physics (LASP)</w:t>
+      </w:r>
+      <w:r>
+        <w:rPr>
+          <w:color w:val="FF0000"/>
+        </w:rPr>
+        <w:t xml:space="preserve">, </w:t>
+      </w:r>
+      <w:r>
+        <w:rPr>
+          <w:color w:val="FF0000"/>
+        </w:rPr>
+        <w:t xml:space="preserve">in collaboration with </w:t>
+      </w:r>
+      <w:r>
+        <w:rPr>
+          <w:color w:val="FF0000"/>
+        </w:rPr>
+        <w:t>Peter Pilewskie</w:t>
+      </w:r>
+      <w:r>
+        <w:rPr>
+          <w:color w:val="FF0000"/>
+        </w:rPr>
+        <w:t>, and Marty Snow</w:t>
+      </w:r>
+      <w:r>
+        <w:rPr>
+          <w:color w:val="FF0000"/>
+        </w:rPr>
+        <w:t xml:space="preserve"> (also at LASP),</w:t>
+      </w:r>
+      <w:r>
+        <w:rPr>
+          <w:color w:val="FF0000"/>
+        </w:rPr>
+        <w:t xml:space="preserve"> </w:t>
+      </w:r>
+      <w:r>
+        <w:rPr>
           <w:color w:val="auto"/>
           <w:highlight w:val="white"/>
         </w:rPr>
@@ -147,155 +235,6 @@
       </w:r>
       <w:r>
         <w:t>.</w:t>
-      </w:r>
-    </w:p>
-    <w:p/>
-    <w:p>
-      <w:commentRangeStart w:id="0"/>
-      <w:r>
-        <w:rPr>
-          <w:highlight w:val="white"/>
-        </w:rPr>
-        <w:t>Lite</w:t>
-      </w:r>
-      <w:commentRangeEnd w:id="0"/>
-      <w:r>
-        <w:rPr>
-          <w:rStyle w:val="CommentReference"/>
-        </w:rPr>
-        <w:commentReference w:id="0"/>
-      </w:r>
-      <w:r>
-        <w:rPr>
-          <w:highlight w:val="white"/>
-        </w:rPr>
-        <w:t xml:space="preserve">rature Citation Example: </w:t>
-      </w:r>
-      <w:proofErr w:type="spellStart"/>
-      <w:r>
-        <w:rPr>
-          <w:color w:val="FF0000"/>
-        </w:rPr>
-        <w:t>Pedelty</w:t>
-      </w:r>
-      <w:proofErr w:type="spellEnd"/>
-      <w:r>
-        <w:rPr>
-          <w:color w:val="FF0000"/>
-        </w:rPr>
-        <w:t xml:space="preserve">, J., </w:t>
-      </w:r>
-      <w:proofErr w:type="spellStart"/>
-      <w:r>
-        <w:rPr>
-          <w:color w:val="FF0000"/>
-        </w:rPr>
-        <w:t>Devadiga</w:t>
-      </w:r>
-      <w:proofErr w:type="spellEnd"/>
-      <w:r>
-        <w:rPr>
-          <w:color w:val="FF0000"/>
-        </w:rPr>
-        <w:t xml:space="preserve">, S., </w:t>
-      </w:r>
-      <w:proofErr w:type="spellStart"/>
-      <w:r>
-        <w:rPr>
-          <w:color w:val="FF0000"/>
-        </w:rPr>
-        <w:t>Masuoka</w:t>
-      </w:r>
-      <w:proofErr w:type="spellEnd"/>
-      <w:r>
-        <w:rPr>
-          <w:color w:val="FF0000"/>
-        </w:rPr>
-        <w:t xml:space="preserve">, E., Brown, M., Pinzon, J., Tucker, C., Roy, D., </w:t>
-      </w:r>
-      <w:proofErr w:type="spellStart"/>
-      <w:r>
-        <w:rPr>
-          <w:color w:val="FF0000"/>
-        </w:rPr>
-        <w:t>Ju</w:t>
-      </w:r>
-      <w:proofErr w:type="spellEnd"/>
-      <w:r>
-        <w:rPr>
-          <w:color w:val="FF0000"/>
-        </w:rPr>
-        <w:t xml:space="preserve">, J., Vermote, E., Prince, S., </w:t>
-      </w:r>
-      <w:proofErr w:type="spellStart"/>
-      <w:r>
-        <w:rPr>
-          <w:color w:val="FF0000"/>
-        </w:rPr>
-        <w:t>Nagol</w:t>
-      </w:r>
-      <w:proofErr w:type="spellEnd"/>
-      <w:r>
-        <w:rPr>
-          <w:color w:val="FF0000"/>
-        </w:rPr>
-        <w:t xml:space="preserve">, J., Justice, C., </w:t>
-      </w:r>
-      <w:proofErr w:type="spellStart"/>
-      <w:r>
-        <w:rPr>
-          <w:color w:val="FF0000"/>
-        </w:rPr>
-        <w:t>Schaaf</w:t>
-      </w:r>
-      <w:proofErr w:type="spellEnd"/>
-      <w:r>
-        <w:rPr>
-          <w:color w:val="FF0000"/>
-        </w:rPr>
-        <w:t xml:space="preserve">, C., Liu, J., </w:t>
-      </w:r>
-      <w:proofErr w:type="spellStart"/>
-      <w:r>
-        <w:rPr>
-          <w:color w:val="FF0000"/>
-        </w:rPr>
-        <w:t>Privette</w:t>
-      </w:r>
-      <w:proofErr w:type="spellEnd"/>
-      <w:r>
-        <w:rPr>
-          <w:color w:val="FF0000"/>
-        </w:rPr>
-        <w:t xml:space="preserve">, J., </w:t>
-      </w:r>
-      <w:proofErr w:type="spellStart"/>
-      <w:r>
-        <w:rPr>
-          <w:color w:val="FF0000"/>
-        </w:rPr>
-        <w:t>Pinheiro</w:t>
-      </w:r>
-      <w:proofErr w:type="spellEnd"/>
-      <w:r>
-        <w:rPr>
-          <w:color w:val="FF0000"/>
-        </w:rPr>
-        <w:t xml:space="preserve">, A.: Generating a Long-term Land Data Record from the AVHRR and MODIS instruments. IEEE International Geoscience and Remote Sensing Symposium, </w:t>
-      </w:r>
-      <w:proofErr w:type="spellStart"/>
-      <w:r>
-        <w:rPr>
-          <w:color w:val="FF0000"/>
-        </w:rPr>
-        <w:t>Vols</w:t>
-      </w:r>
-      <w:proofErr w:type="spellEnd"/>
-      <w:r>
-        <w:rPr>
-          <w:color w:val="FF0000"/>
-        </w:rPr>
-        <w:t xml:space="preserve"> 1-12: Sensing and Understanding Our Planet, 1021-1024, 2007.</w:t>
       </w:r>
     </w:p>
     <w:p/>
@@ -303,239 +242,617 @@
       <w:pPr>
         <w:rPr>
           <w:color w:val="FF0000"/>
+          <w:szCs w:val="22"/>
         </w:rPr>
       </w:pPr>
       <w:r>
         <w:rPr>
           <w:highlight w:val="white"/>
         </w:rPr>
-        <w:t>Data Citation Example</w:t>
-      </w:r>
-      <w:r>
-        <w:rPr>
-          <w:color w:val="FF0000"/>
-          <w:highlight w:val="white"/>
-        </w:rPr>
-        <w:t xml:space="preserve">: </w:t>
-      </w:r>
-      <w:r>
-        <w:rPr>
-          <w:color w:val="FF0000"/>
-        </w:rPr>
-        <w:t xml:space="preserve">Odele Coddington, Judith Lean, </w:t>
-      </w:r>
-      <w:r>
-        <w:rPr>
-          <w:color w:val="FF0000"/>
-        </w:rPr>
-        <w:t xml:space="preserve">Doug Lindholm, </w:t>
-      </w:r>
-      <w:r>
-        <w:rPr>
-          <w:color w:val="FF0000"/>
-        </w:rPr>
-        <w:t>Peter Pil</w:t>
-      </w:r>
-      <w:r>
-        <w:rPr>
-          <w:color w:val="FF0000"/>
-        </w:rPr>
-        <w:t xml:space="preserve">ewskie, and </w:t>
-      </w:r>
-      <w:bookmarkStart w:id="1" w:name="_GoBack"/>
-      <w:bookmarkEnd w:id="1"/>
-      <w:r>
-        <w:rPr>
-          <w:color w:val="FF0000"/>
-        </w:rPr>
-        <w:t>Martin Snow</w:t>
-      </w:r>
-      <w:r>
-        <w:rPr>
-          <w:color w:val="auto"/>
-        </w:rPr>
-        <w:t xml:space="preserve"> </w:t>
-      </w:r>
-      <w:r>
-        <w:rPr>
-          <w:color w:val="auto"/>
-        </w:rPr>
-        <w:t xml:space="preserve">and </w:t>
-      </w:r>
-      <w:r>
-        <w:rPr>
-          <w:color w:val="auto"/>
-        </w:rPr>
-        <w:t xml:space="preserve">NOAA </w:t>
-      </w:r>
-      <w:r>
-        <w:rPr>
-          <w:color w:val="auto"/>
-        </w:rPr>
-        <w:t>CDR Program (2015</w:t>
-      </w:r>
-      <w:r>
-        <w:rPr>
-          <w:color w:val="auto"/>
-        </w:rPr>
-        <w:t xml:space="preserve">): NOAA Climate Data Record (CDR) of </w:t>
-      </w:r>
-      <w:r>
-        <w:rPr>
-          <w:color w:val="auto"/>
-          <w:highlight w:val="white"/>
-        </w:rPr>
-        <w:t xml:space="preserve">Solar </w:t>
-      </w:r>
-      <w:r>
-        <w:rPr>
-          <w:color w:val="auto"/>
-          <w:highlight w:val="white"/>
-        </w:rPr>
-        <w:t xml:space="preserve">Spectral </w:t>
-      </w:r>
-      <w:r>
-        <w:rPr>
-          <w:color w:val="auto"/>
-          <w:highlight w:val="white"/>
-        </w:rPr>
-        <w:t>Irradiance</w:t>
-      </w:r>
-      <w:r>
-        <w:rPr>
-          <w:color w:val="auto"/>
-          <w:highlight w:val="white"/>
-        </w:rPr>
-        <w:t xml:space="preserve"> (</w:t>
-      </w:r>
-      <w:r>
-        <w:rPr>
-          <w:color w:val="auto"/>
-          <w:highlight w:val="white"/>
-        </w:rPr>
-        <w:t>S</w:t>
-      </w:r>
-      <w:r>
-        <w:rPr>
-          <w:color w:val="auto"/>
-          <w:highlight w:val="white"/>
-        </w:rPr>
-        <w:t>SI</w:t>
-      </w:r>
-      <w:r>
-        <w:rPr>
-          <w:color w:val="auto"/>
-          <w:highlight w:val="white"/>
-        </w:rPr>
-        <w:t>)</w:t>
-      </w:r>
-      <w:r>
-        <w:rPr>
-          <w:color w:val="auto"/>
-        </w:rPr>
-        <w:t xml:space="preserve">, </w:t>
-      </w:r>
-      <w:r>
-        <w:rPr>
-          <w:color w:val="auto"/>
-        </w:rPr>
-        <w:t xml:space="preserve">Version </w:t>
-      </w:r>
-      <w:r>
-        <w:rPr>
-          <w:color w:val="FF0000"/>
-        </w:rPr>
-        <w:t>1</w:t>
-      </w:r>
-      <w:r>
-        <w:rPr>
-          <w:color w:val="auto"/>
-        </w:rPr>
-        <w:t>.</w:t>
-      </w:r>
-      <w:r>
-        <w:rPr>
-          <w:color w:val="FF0000"/>
-        </w:rPr>
-        <w:t xml:space="preserve"> </w:t>
-      </w:r>
-      <w:r>
-        <w:rPr>
-          <w:color w:val="auto"/>
-        </w:rPr>
-        <w:t>[</w:t>
-      </w:r>
-      <w:proofErr w:type="gramStart"/>
-      <w:r>
-        <w:rPr>
-          <w:color w:val="auto"/>
-        </w:rPr>
-        <w:t>indicate</w:t>
-      </w:r>
-      <w:proofErr w:type="gramEnd"/>
-      <w:r>
-        <w:rPr>
-          <w:color w:val="auto"/>
-        </w:rPr>
-        <w:t xml:space="preserve"> subset used]. NOAA National Climatic Data Center. </w:t>
-      </w:r>
-      <w:proofErr w:type="gramStart"/>
-      <w:r>
-        <w:rPr>
-          <w:color w:val="FF0000"/>
-        </w:rPr>
-        <w:t>doi:10.7289</w:t>
-      </w:r>
-      <w:proofErr w:type="gramEnd"/>
-      <w:r>
-        <w:rPr>
-          <w:color w:val="FF0000"/>
-        </w:rPr>
-        <w:t xml:space="preserve">/V5PZ56R6 </w:t>
-      </w:r>
-      <w:r>
-        <w:rPr>
-          <w:color w:val="auto"/>
-        </w:rPr>
-        <w:t>[access date]</w:t>
-      </w:r>
-      <w:r>
-        <w:rPr>
-          <w:color w:val="auto"/>
-        </w:rPr>
-        <w:cr/>
-      </w:r>
-    </w:p>
-    <w:p/>
-    <w:p/>
-    <w:p>
-      <w:r>
-        <w:rPr>
-          <w:b/>
-          <w:highlight w:val="white"/>
-          <w:u w:val="single"/>
-        </w:rPr>
-        <w:t>CDR Program Open Data Policy:</w:t>
+        <w:t xml:space="preserve">Literature Citation </w:t>
+      </w:r>
+      <w:r>
+        <w:rPr>
+          <w:highlight w:val="white"/>
+        </w:rPr>
+        <w:t>Example:</w:t>
+      </w:r>
+      <w:r>
+        <w:rPr>
+          <w:color w:val="FF0000"/>
+          <w:szCs w:val="22"/>
+        </w:rPr>
+        <w:t xml:space="preserve"> Coddi</w:t>
+      </w:r>
+      <w:r>
+        <w:rPr>
+          <w:color w:val="FF0000"/>
+          <w:szCs w:val="22"/>
+        </w:rPr>
+        <w:t>ngton</w:t>
+      </w:r>
+      <w:r>
+        <w:rPr>
+          <w:color w:val="FF0000"/>
+          <w:szCs w:val="22"/>
+        </w:rPr>
+        <w:t xml:space="preserve">, O., J. L. Lean, P. Pilewskie, M. Snow, D. Lindholm, </w:t>
+      </w:r>
+      <w:r>
+        <w:rPr>
+          <w:color w:val="FF0000"/>
+          <w:szCs w:val="22"/>
+        </w:rPr>
+        <w:t>A Solar Irradiance Climate Data Record</w:t>
+      </w:r>
+      <w:r>
+        <w:rPr>
+          <w:color w:val="FF0000"/>
+          <w:szCs w:val="22"/>
+        </w:rPr>
+        <w:t>, BAMS, 2015 (in press).</w:t>
       </w:r>
     </w:p>
     <w:p/>
     <w:p>
-      <w:r>
-        <w:rPr>
-          <w:color w:val="222222"/>
-          <w:highlight w:val="white"/>
-        </w:rPr>
-        <w:t xml:space="preserve">The NOAA CDR Program’s official distribution point for CDRs is NOAA’s National Climatic Data Center which provides sustained, open access and active data management of the CDR packages and related information in keeping with the United States’ open data policies and practices as described in the President's Memorandum on "Open Data Policy" [3] and pursuant to the Executive Order of May 9, 2013, "Making Open and Machine Readable the New Default for Government Information" [4].  In line with these policies, the CDR data sets are non-proprietary, publicly available, and no restrictions are placed upon their use.  </w:t>
+      <w:pPr>
+        <w:rPr>
+          <w:color w:val="FF0000"/>
+        </w:rPr>
+      </w:pPr>
+      <w:r>
+        <w:rPr>
+          <w:highlight w:val="white"/>
+        </w:rPr>
+        <w:t>Data Citation Example:</w:t>
+      </w:r>
+      <w:r>
+        <w:rPr>
+          <w:color w:val="FF0000"/>
+          <w:highlight w:val="white"/>
+        </w:rPr>
+        <w:t xml:space="preserve"> </w:t>
+      </w:r>
+      <w:r>
+        <w:rPr>
+          <w:color w:val="FF0000"/>
+        </w:rPr>
+        <w:t xml:space="preserve">Odele Coddington, Judith Lean, </w:t>
+      </w:r>
+      <w:r>
+        <w:rPr>
+          <w:color w:val="FF0000"/>
+        </w:rPr>
+        <w:t xml:space="preserve">Doug Lindholm, </w:t>
+      </w:r>
+      <w:r>
+        <w:rPr>
+          <w:color w:val="FF0000"/>
+        </w:rPr>
+        <w:t>Peter Pil</w:t>
+      </w:r>
+      <w:r>
+        <w:rPr>
+          <w:color w:val="FF0000"/>
+        </w:rPr>
+        <w:t>ewskie, and Martin Snow</w:t>
+      </w:r>
+      <w:r>
+        <w:rPr>
+          <w:color w:val="auto"/>
+        </w:rPr>
+        <w:t xml:space="preserve"> </w:t>
+      </w:r>
+      <w:r>
+        <w:rPr>
+          <w:color w:val="auto"/>
+        </w:rPr>
+        <w:t xml:space="preserve">and </w:t>
+      </w:r>
+      <w:r>
+        <w:rPr>
+          <w:color w:val="auto"/>
+        </w:rPr>
+        <w:t xml:space="preserve">NOAA </w:t>
+      </w:r>
+      <w:r>
+        <w:rPr>
+          <w:color w:val="auto"/>
+        </w:rPr>
+        <w:t>CDR Program (2015</w:t>
+      </w:r>
+      <w:r>
+        <w:rPr>
+          <w:color w:val="auto"/>
+        </w:rPr>
+        <w:t xml:space="preserve">): NOAA Climate Data Record (CDR) of </w:t>
+      </w:r>
+      <w:r>
+        <w:rPr>
+          <w:color w:val="auto"/>
+          <w:highlight w:val="white"/>
+        </w:rPr>
+        <w:t xml:space="preserve">Solar </w:t>
+      </w:r>
+      <w:r>
+        <w:rPr>
+          <w:color w:val="auto"/>
+          <w:highlight w:val="white"/>
+        </w:rPr>
+        <w:t xml:space="preserve">Spectral </w:t>
+      </w:r>
+      <w:r>
+        <w:rPr>
+          <w:color w:val="auto"/>
+          <w:highlight w:val="white"/>
+        </w:rPr>
+        <w:t>Irradiance</w:t>
+      </w:r>
+      <w:r>
+        <w:rPr>
+          <w:color w:val="auto"/>
+          <w:highlight w:val="white"/>
+        </w:rPr>
+        <w:t xml:space="preserve"> (</w:t>
+      </w:r>
+      <w:r>
+        <w:rPr>
+          <w:color w:val="auto"/>
+          <w:highlight w:val="white"/>
+        </w:rPr>
+        <w:t>S</w:t>
+      </w:r>
+      <w:r>
+        <w:rPr>
+          <w:color w:val="auto"/>
+          <w:highlight w:val="white"/>
+        </w:rPr>
+        <w:t>SI</w:t>
+      </w:r>
+      <w:r>
+        <w:rPr>
+          <w:color w:val="auto"/>
+          <w:highlight w:val="white"/>
+        </w:rPr>
+        <w:t>)</w:t>
+      </w:r>
+      <w:r>
+        <w:rPr>
+          <w:color w:val="auto"/>
+        </w:rPr>
+        <w:t xml:space="preserve">, </w:t>
+      </w:r>
+      <w:r>
+        <w:rPr>
+          <w:color w:val="auto"/>
+        </w:rPr>
+        <w:t xml:space="preserve">Version </w:t>
+      </w:r>
+      <w:r>
+        <w:rPr>
+          <w:color w:val="FF0000"/>
+        </w:rPr>
+        <w:t>1</w:t>
+      </w:r>
+      <w:r>
+        <w:rPr>
+          <w:color w:val="auto"/>
+        </w:rPr>
+        <w:t>.</w:t>
+      </w:r>
+      <w:r>
+        <w:rPr>
+          <w:color w:val="FF0000"/>
+        </w:rPr>
+        <w:t xml:space="preserve"> </w:t>
+      </w:r>
+      <w:r>
+        <w:rPr>
+          <w:color w:val="auto"/>
+        </w:rPr>
+        <w:t>[</w:t>
+      </w:r>
+      <w:proofErr w:type="gramStart"/>
+      <w:r>
+        <w:rPr>
+          <w:color w:val="auto"/>
+        </w:rPr>
+        <w:t>indicate</w:t>
+      </w:r>
+      <w:proofErr w:type="gramEnd"/>
+      <w:r>
+        <w:rPr>
+          <w:color w:val="auto"/>
+        </w:rPr>
+        <w:t xml:space="preserve"> subset used]. NOAA National Climatic Data Center. </w:t>
+      </w:r>
+      <w:proofErr w:type="gramStart"/>
+      <w:r>
+        <w:rPr>
+          <w:color w:val="FF0000"/>
+        </w:rPr>
+        <w:t>doi:10.7289</w:t>
+      </w:r>
+      <w:proofErr w:type="gramEnd"/>
+      <w:r>
+        <w:rPr>
+          <w:color w:val="FF0000"/>
+        </w:rPr>
+        <w:t xml:space="preserve">/V5PZ56R6 </w:t>
+      </w:r>
+      <w:r>
+        <w:rPr>
+          <w:color w:val="auto"/>
+        </w:rPr>
+        <w:t>[access date]</w:t>
+      </w:r>
+      <w:r>
+        <w:rPr>
+          <w:color w:val="auto"/>
+        </w:rPr>
+        <w:cr/>
+      </w:r>
+    </w:p>
+    <w:p>
+      <w:pPr>
+        <w:rPr>
+          <w:color w:val="FF0000"/>
+        </w:rPr>
+      </w:pPr>
+      <w:r>
+        <w:rPr>
+          <w:color w:val="FF0000"/>
+          <w:highlight w:val="white"/>
+        </w:rPr>
+        <w:t>Summing the CDR SSI into B</w:t>
+      </w:r>
+      <w:r>
+        <w:rPr>
+          <w:color w:val="FF0000"/>
+          <w:highlight w:val="white"/>
+        </w:rPr>
+        <w:t xml:space="preserve">road </w:t>
+      </w:r>
+      <w:r>
+        <w:rPr>
+          <w:color w:val="FF0000"/>
+          <w:highlight w:val="white"/>
+        </w:rPr>
+        <w:t>Wavelength B</w:t>
+      </w:r>
+      <w:r>
+        <w:rPr>
+          <w:color w:val="FF0000"/>
+          <w:highlight w:val="white"/>
+        </w:rPr>
+        <w:t>ands</w:t>
+      </w:r>
+      <w:r>
+        <w:rPr>
+          <w:color w:val="FF0000"/>
+          <w:highlight w:val="white"/>
+        </w:rPr>
+        <w:t>:</w:t>
+      </w:r>
+      <w:r>
+        <w:rPr>
+          <w:color w:val="FF0000"/>
+        </w:rPr>
+        <w:t xml:space="preserve"> </w:t>
+      </w:r>
+      <w:r>
+        <w:rPr>
+          <w:color w:val="FF0000"/>
+        </w:rPr>
+        <w:t>Summing</w:t>
+      </w:r>
+      <w:r>
+        <w:rPr>
+          <w:color w:val="FF0000"/>
+        </w:rPr>
+        <w:t xml:space="preserve"> the solar spectral irradiance into broad</w:t>
+      </w:r>
+      <w:r>
+        <w:rPr>
+          <w:color w:val="FF0000"/>
+        </w:rPr>
+        <w:t>er</w:t>
+      </w:r>
+      <w:r>
+        <w:rPr>
+          <w:color w:val="FF0000"/>
+        </w:rPr>
+        <w:t xml:space="preserve"> wavelength </w:t>
+      </w:r>
+      <w:r>
+        <w:rPr>
+          <w:color w:val="FF0000"/>
+        </w:rPr>
+        <w:t xml:space="preserve">bands </w:t>
+      </w:r>
+      <w:r>
+        <w:rPr>
+          <w:color w:val="FF0000"/>
+        </w:rPr>
+        <w:t xml:space="preserve">than those of the CDR </w:t>
+      </w:r>
+      <w:r>
+        <w:rPr>
+          <w:color w:val="FF0000"/>
+        </w:rPr>
+        <w:t xml:space="preserve">wavelength bins </w:t>
+      </w:r>
+      <w:r>
+        <w:rPr>
+          <w:color w:val="FF0000"/>
+        </w:rPr>
+        <w:t xml:space="preserve">requires </w:t>
+      </w:r>
+      <w:r>
+        <w:rPr>
+          <w:color w:val="FF0000"/>
+        </w:rPr>
+        <w:t xml:space="preserve">summing </w:t>
+      </w:r>
+      <w:r>
+        <w:rPr>
+          <w:color w:val="FF0000"/>
+        </w:rPr>
+        <w:t xml:space="preserve">the irradiance </w:t>
+      </w:r>
+      <w:r>
+        <w:rPr>
+          <w:color w:val="FF0000"/>
+        </w:rPr>
+        <w:t xml:space="preserve">in each bin </w:t>
+      </w:r>
+      <w:r>
+        <w:rPr>
+          <w:color w:val="FF0000"/>
+        </w:rPr>
+        <w:t>(W m</w:t>
+      </w:r>
+      <w:r>
+        <w:rPr>
+          <w:color w:val="FF0000"/>
+          <w:vertAlign w:val="superscript"/>
+        </w:rPr>
+        <w:t>-2</w:t>
+      </w:r>
+      <w:r>
+        <w:rPr>
+          <w:color w:val="FF0000"/>
+        </w:rPr>
+        <w:t xml:space="preserve"> nm</w:t>
+      </w:r>
+      <w:r>
+        <w:rPr>
+          <w:color w:val="FF0000"/>
+          <w:vertAlign w:val="superscript"/>
+        </w:rPr>
+        <w:t>-1</w:t>
+      </w:r>
+      <w:r>
+        <w:rPr>
+          <w:color w:val="FF0000"/>
+        </w:rPr>
+        <w:t xml:space="preserve">) </w:t>
+      </w:r>
+      <w:r>
+        <w:rPr>
+          <w:color w:val="FF0000"/>
+        </w:rPr>
+        <w:t xml:space="preserve">over </w:t>
+      </w:r>
+      <w:r>
+        <w:rPr>
+          <w:color w:val="FF0000"/>
+        </w:rPr>
+        <w:t xml:space="preserve">all bins within </w:t>
+      </w:r>
+      <w:r>
+        <w:rPr>
+          <w:color w:val="FF0000"/>
+        </w:rPr>
+        <w:t xml:space="preserve">the </w:t>
+      </w:r>
+      <w:r>
+        <w:rPr>
+          <w:color w:val="FF0000"/>
+        </w:rPr>
+        <w:t>desired</w:t>
+      </w:r>
+      <w:r>
+        <w:rPr>
+          <w:color w:val="FF0000"/>
+        </w:rPr>
+        <w:t xml:space="preserve"> wavelength </w:t>
+      </w:r>
+      <w:r>
+        <w:rPr>
+          <w:color w:val="FF0000"/>
+        </w:rPr>
+        <w:t>band</w:t>
+      </w:r>
+      <w:r>
+        <w:rPr>
+          <w:color w:val="FF0000"/>
+        </w:rPr>
+        <w:t xml:space="preserve"> </w:t>
+      </w:r>
+      <w:r>
+        <w:rPr>
+          <w:color w:val="FF0000"/>
+        </w:rPr>
+        <w:t>and accounting for</w:t>
+      </w:r>
+      <w:r>
+        <w:rPr>
+          <w:color w:val="FF0000"/>
+        </w:rPr>
+        <w:t xml:space="preserve"> the </w:t>
+      </w:r>
+      <w:r>
+        <w:rPr>
+          <w:color w:val="FF0000"/>
+        </w:rPr>
+        <w:t xml:space="preserve">(variable) </w:t>
+      </w:r>
+      <w:r>
+        <w:rPr>
+          <w:color w:val="FF0000"/>
+        </w:rPr>
+        <w:t>bandwidth</w:t>
+      </w:r>
+      <w:r>
+        <w:rPr>
+          <w:color w:val="FF0000"/>
+        </w:rPr>
+        <w:t xml:space="preserve"> </w:t>
+      </w:r>
+      <w:r>
+        <w:rPr>
+          <w:color w:val="FF0000"/>
+        </w:rPr>
+        <w:t>of each bin</w:t>
+      </w:r>
+      <w:r>
+        <w:rPr>
+          <w:color w:val="FF0000"/>
+        </w:rPr>
+        <w:t xml:space="preserve">. </w:t>
+      </w:r>
+      <w:r>
+        <w:rPr>
+          <w:color w:val="FF0000"/>
+        </w:rPr>
+        <w:t xml:space="preserve">For example, the </w:t>
+      </w:r>
+      <w:r>
+        <w:rPr>
+          <w:color w:val="FF0000"/>
+        </w:rPr>
+        <w:t xml:space="preserve">total </w:t>
+      </w:r>
+      <w:r>
+        <w:rPr>
+          <w:color w:val="FF0000"/>
+        </w:rPr>
+        <w:t xml:space="preserve">spectral irradiance </w:t>
+      </w:r>
+      <w:r>
+        <w:rPr>
+          <w:color w:val="FF0000"/>
+        </w:rPr>
+        <w:t>(W m</w:t>
+      </w:r>
+      <w:r>
+        <w:rPr>
+          <w:color w:val="FF0000"/>
+          <w:vertAlign w:val="superscript"/>
+        </w:rPr>
+        <w:t>-2</w:t>
+      </w:r>
+      <w:r>
+        <w:rPr>
+          <w:color w:val="FF0000"/>
+        </w:rPr>
+        <w:t xml:space="preserve">) </w:t>
+      </w:r>
+      <w:r>
+        <w:rPr>
+          <w:color w:val="FF0000"/>
+        </w:rPr>
+        <w:t xml:space="preserve">in </w:t>
+      </w:r>
+      <w:r>
+        <w:rPr>
+          <w:color w:val="FF0000"/>
+        </w:rPr>
+        <w:t xml:space="preserve">a spectral </w:t>
+      </w:r>
+      <w:r>
+        <w:rPr>
+          <w:color w:val="FF0000"/>
+        </w:rPr>
+        <w:t xml:space="preserve">band </w:t>
+      </w:r>
+      <w:r>
+        <w:rPr>
+          <w:color w:val="FF0000"/>
+        </w:rPr>
+        <w:t xml:space="preserve">bounded on the lower end by ‘wav1’ and on the upper end by ‘wav2’ is the sum of the spectral irradiance </w:t>
+      </w:r>
+      <w:r>
+        <w:rPr>
+          <w:color w:val="FF0000"/>
+        </w:rPr>
+        <w:t xml:space="preserve">in each of the bins within this band </w:t>
+      </w:r>
+      <w:r>
+        <w:rPr>
+          <w:color w:val="FF0000"/>
+        </w:rPr>
+        <w:t>multiplied</w:t>
+      </w:r>
+      <w:r>
+        <w:rPr>
+          <w:color w:val="FF0000"/>
+        </w:rPr>
+        <w:t xml:space="preserve"> by the </w:t>
+      </w:r>
+      <w:r>
+        <w:rPr>
+          <w:color w:val="FF0000"/>
+        </w:rPr>
+        <w:t xml:space="preserve">(variable) </w:t>
+      </w:r>
+      <w:r>
+        <w:rPr>
+          <w:color w:val="FF0000"/>
+        </w:rPr>
+        <w:t>bandwidth</w:t>
+      </w:r>
+      <w:r>
+        <w:rPr>
+          <w:color w:val="FF0000"/>
+        </w:rPr>
+        <w:t xml:space="preserve"> </w:t>
+      </w:r>
+      <w:r>
+        <w:rPr>
+          <w:color w:val="FF0000"/>
+        </w:rPr>
+        <w:t xml:space="preserve">of </w:t>
+      </w:r>
+      <w:r>
+        <w:rPr>
+          <w:color w:val="FF0000"/>
+        </w:rPr>
+        <w:t xml:space="preserve">each wavelength </w:t>
+      </w:r>
+      <w:r>
+        <w:rPr>
+          <w:color w:val="FF0000"/>
+        </w:rPr>
+        <w:t>bin</w:t>
+      </w:r>
+      <w:r>
+        <w:rPr>
+          <w:color w:val="FF0000"/>
+        </w:rPr>
+        <w:t>.</w:t>
       </w:r>
     </w:p>
     <w:p/>
     <w:p>
       <w:r>
         <w:rPr>
-          <w:color w:val="222222"/>
-          <w:highlight w:val="white"/>
-        </w:rPr>
-        <w:t>The software used to produce the CDRs may or may not be Government owned, and is outside of the scope of the Open Data policies, so permissions to re-use or modify the CDR production software should be sought from the software’s copyright owner identified within its source code.</w:t>
+          <w:b/>
+          <w:highlight w:val="white"/>
+          <w:u w:val="single"/>
+        </w:rPr>
+        <w:t>CDR Program Open Data Policy:</w:t>
       </w:r>
     </w:p>
     <w:p/>
@@ -545,17 +862,52 @@
           <w:color w:val="222222"/>
           <w:highlight w:val="white"/>
         </w:rPr>
+        <w:t xml:space="preserve">The NOAA CDR Program’s official distribution point for CDRs is NOAA’s National Climatic Data Center which provides sustained, open access and active data management of the CDR packages and related information in keeping with the United States’ open data policies and practices as described in the President's Memorandum on "Open Data Policy" [3] and pursuant </w:t>
+      </w:r>
+      <w:r>
+        <w:rPr>
+          <w:color w:val="222222"/>
+          <w:highlight w:val="white"/>
+        </w:rPr>
+        <w:lastRenderedPageBreak/>
+        <w:t xml:space="preserve">to the Executive Order of May 9, 2013, "Making Open and Machine Readable the New Default for Government Information" [4].  In line with these policies, the CDR data sets are non-proprietary, publicly available, and no restrictions are placed upon their use.  </w:t>
+      </w:r>
+    </w:p>
+    <w:p/>
+    <w:p>
+      <w:r>
+        <w:rPr>
+          <w:color w:val="222222"/>
+          <w:highlight w:val="white"/>
+        </w:rPr>
+        <w:t>The software used to produce the CDRs may or may not be Government owned, and is outside of the scope of the Open Data policies, so permissions to re-use or modify the CDR production software should be sought from the software’s copyright owner identified within its source code.</w:t>
+      </w:r>
+    </w:p>
+    <w:p/>
+    <w:p>
+      <w:r>
+        <w:rPr>
+          <w:color w:val="222222"/>
+          <w:highlight w:val="white"/>
+        </w:rPr>
         <w:t xml:space="preserve">Users </w:t>
       </w:r>
-      <w:proofErr w:type="gramStart"/>
-      <w:r>
-        <w:rPr>
-          <w:color w:val="222222"/>
-          <w:highlight w:val="white"/>
-        </w:rPr>
-        <w:t>of  CDR</w:t>
-      </w:r>
-      <w:proofErr w:type="gramEnd"/>
+      <w:r>
+        <w:rPr>
+          <w:color w:val="222222"/>
+          <w:highlight w:val="white"/>
+        </w:rPr>
+        <w:t>of C</w:t>
+      </w:r>
+      <w:bookmarkStart w:id="0" w:name="_GoBack"/>
+      <w:bookmarkEnd w:id="0"/>
+      <w:r>
+        <w:rPr>
+          <w:color w:val="222222"/>
+          <w:highlight w:val="white"/>
+        </w:rPr>
+        <w:t>DR</w:t>
+      </w:r>
       <w:r>
         <w:rPr>
           <w:color w:val="222222"/>
@@ -620,7 +972,7 @@
         </w:rPr>
         <w:t xml:space="preserve">[1]  On Being a Scientist: A Guide to Responsible Conduct in Research: 3rd Edition (2009), Committee on Science, Engineering, and Public Policy, National Academy of Sciences, National Academy of Engineering, and Institute of Medicine, 82 pages, ISBN-10: 0-309-11970-7.  Available for download at: </w:t>
       </w:r>
-      <w:hyperlink r:id="rId7">
+      <w:hyperlink r:id="rId6">
         <w:r>
           <w:rPr>
             <w:color w:val="222222"/>
@@ -816,7 +1168,7 @@
       </w:r>
     </w:p>
     <w:p>
-      <w:hyperlink r:id="rId8">
+      <w:hyperlink r:id="rId7">
         <w:r>
           <w:rPr>
             <w:sz w:val="20"/>
@@ -864,7 +1216,7 @@
         <w:t xml:space="preserve">]  </w:t>
       </w:r>
       <w:proofErr w:type="gramEnd"/>
-      <w:hyperlink r:id="rId9">
+      <w:hyperlink r:id="rId8">
         <w:r>
           <w:rPr>
             <w:color w:val="222222"/>
@@ -889,27 +1241,6 @@
     </w:sectPr>
   </w:body>
 </w:document>
-</file>
-
-<file path=word/comments.xml><?xml version="1.0" encoding="utf-8"?>
-<w:comments xmlns:wpc="http://schemas.microsoft.com/office/word/2010/wordprocessingCanvas" xmlns:mo="http://schemas.microsoft.com/office/mac/office/2008/main" xmlns:mc="http://schemas.openxmlformats.org/markup-compatibility/2006" xmlns:mv="urn:schemas-microsoft-com:mac:vml" xmlns:o="urn:schemas-microsoft-com:office:office" xmlns:r="http://schemas.openxmlformats.org/officeDocument/2006/relationships" xmlns:m="http://schemas.openxmlformats.org/officeDocument/2006/math" xmlns:v="urn:schemas-microsoft-com:vml" xmlns:wp14="http://schemas.microsoft.com/office/word/2010/wordprocessingDrawing" xmlns:wp="http://schemas.openxmlformats.org/drawingml/2006/wordprocessingDrawing" xmlns:w10="urn:schemas-microsoft-com:office:word" xmlns:w="http://schemas.openxmlformats.org/wordprocessingml/2006/main" xmlns:w14="http://schemas.microsoft.com/office/word/2010/wordml" xmlns:wpg="http://schemas.microsoft.com/office/word/2010/wordprocessingGroup" xmlns:wpi="http://schemas.microsoft.com/office/word/2010/wordprocessingInk" xmlns:wne="http://schemas.microsoft.com/office/word/2006/wordml" xmlns:wps="http://schemas.microsoft.com/office/word/2010/wordprocessingShape" mc:Ignorable="w14 wp14">
-  <w:comment w:id="0" w:author="Odele Coddington" w:date="2014-12-11T15:25:00Z" w:initials="OC">
-    <w:p>
-      <w:pPr>
-        <w:pStyle w:val="CommentText"/>
-      </w:pPr>
-      <w:r>
-        <w:rPr>
-          <w:rStyle w:val="CommentReference"/>
-        </w:rPr>
-        <w:annotationRef/>
-      </w:r>
-      <w:r>
-        <w:t>Judith, put one of your published papers here?</w:t>
-      </w:r>
-    </w:p>
-  </w:comment>
-</w:comments>
 </file>
 
 <file path=word/people.xml><?xml version="1.0" encoding="utf-8"?>
@@ -1338,6 +1669,36 @@
       <w:szCs w:val="18"/>
     </w:rPr>
   </w:style>
+  <w:style w:type="paragraph" w:customStyle="1" w:styleId="CDRReference">
+    <w:name w:val="CDRReference"/>
+    <w:basedOn w:val="Normal"/>
+    <w:link w:val="CDRReferenceChar"/>
+    <w:qFormat/>
+    <w:rsid w:val="00CE3638"/>
+    <w:pPr>
+      <w:keepLines/>
+      <w:autoSpaceDE w:val="0"/>
+      <w:autoSpaceDN w:val="0"/>
+      <w:adjustRightInd w:val="0"/>
+      <w:spacing w:before="240" w:after="240" w:line="240" w:lineRule="auto"/>
+      <w:ind w:left="360" w:hanging="360"/>
+    </w:pPr>
+    <w:rPr>
+      <w:rFonts w:ascii="Cambria" w:eastAsia="Times New Roman" w:hAnsi="Cambria"/>
+      <w:color w:val="auto"/>
+      <w:szCs w:val="24"/>
+    </w:rPr>
+  </w:style>
+  <w:style w:type="character" w:customStyle="1" w:styleId="CDRReferenceChar">
+    <w:name w:val="CDRReference Char"/>
+    <w:link w:val="CDRReference"/>
+    <w:rsid w:val="00CE3638"/>
+    <w:rPr>
+      <w:rFonts w:ascii="Cambria" w:eastAsia="Times New Roman" w:hAnsi="Cambria"/>
+      <w:color w:val="auto"/>
+      <w:szCs w:val="24"/>
+    </w:rPr>
+  </w:style>
 </w:styles>
 </file>
 
@@ -1757,6 +2118,36 @@
       <w:rFonts w:ascii="Lucida Grande" w:hAnsi="Lucida Grande" w:cs="Lucida Grande"/>
       <w:sz w:val="18"/>
       <w:szCs w:val="18"/>
+    </w:rPr>
+  </w:style>
+  <w:style w:type="paragraph" w:customStyle="1" w:styleId="CDRReference">
+    <w:name w:val="CDRReference"/>
+    <w:basedOn w:val="Normal"/>
+    <w:link w:val="CDRReferenceChar"/>
+    <w:qFormat/>
+    <w:rsid w:val="00CE3638"/>
+    <w:pPr>
+      <w:keepLines/>
+      <w:autoSpaceDE w:val="0"/>
+      <w:autoSpaceDN w:val="0"/>
+      <w:adjustRightInd w:val="0"/>
+      <w:spacing w:before="240" w:after="240" w:line="240" w:lineRule="auto"/>
+      <w:ind w:left="360" w:hanging="360"/>
+    </w:pPr>
+    <w:rPr>
+      <w:rFonts w:ascii="Cambria" w:eastAsia="Times New Roman" w:hAnsi="Cambria"/>
+      <w:color w:val="auto"/>
+      <w:szCs w:val="24"/>
+    </w:rPr>
+  </w:style>
+  <w:style w:type="character" w:customStyle="1" w:styleId="CDRReferenceChar">
+    <w:name w:val="CDRReference Char"/>
+    <w:link w:val="CDRReference"/>
+    <w:rsid w:val="00CE3638"/>
+    <w:rPr>
+      <w:rFonts w:ascii="Cambria" w:eastAsia="Times New Roman" w:hAnsi="Cambria"/>
+      <w:color w:val="auto"/>
+      <w:szCs w:val="24"/>
     </w:rPr>
   </w:style>
 </w:styles>

</xml_diff>